<commit_message>
Reading in MIDI files
</commit_message>
<xml_diff>
--- a/docs/report drafts.docx
+++ b/docs/report drafts.docx
@@ -20,6 +20,38 @@
       </w:r>
     </w:p>
     <w:p/>
+    <w:p/>
+    <w:p>
+      <w:pPr>
+        <w:rPr>
+          <w:b/>
+          <w:bCs/>
+          <w:u w:val="single"/>
+        </w:rPr>
+      </w:pPr>
+      <w:r>
+        <w:rPr>
+          <w:b/>
+          <w:bCs/>
+          <w:u w:val="single"/>
+        </w:rPr>
+        <w:t>Note encoding:</w:t>
+      </w:r>
+    </w:p>
+    <w:p>
+      <w:r>
+        <w:t>Each note is encoded with an array of integers which denote the fret positions on the guitar. This ranges from 0 on the open low E string, to 149 on the 24</w:t>
+      </w:r>
+      <w:r>
+        <w:rPr>
+          <w:vertAlign w:val="superscript"/>
+        </w:rPr>
+        <w:t>th</w:t>
+      </w:r>
+      <w:r>
+        <w:t xml:space="preserve"> fret of the high E string. In this way the string value and the fret value can be passed to the TAB program by taking the integer division and modulus of the position value respectively.</w:t>
+      </w:r>
+    </w:p>
     <w:sectPr>
       <w:pgSz w:w="11906" w:h="16838"/>
       <w:pgMar w:top="1440" w:right="1440" w:bottom="1440" w:left="1440" w:header="708" w:footer="708" w:gutter="0"/>

</xml_diff>

<commit_message>
Finished Tab object constructor and swapped fret positions from low to high to high to low
</commit_message>
<xml_diff>
--- a/docs/report drafts.docx
+++ b/docs/report drafts.docx
@@ -40,7 +40,13 @@
     </w:p>
     <w:p>
       <w:r>
-        <w:t>Each note is encoded with an array of integers which denote the fret positions on the guitar. This ranges from 0 on the open low E string, to 149 on the 24</w:t>
+        <w:t xml:space="preserve">Each note is encoded with an array of integers which denote the fret positions on the guitar. This ranges from 0 on the open </w:t>
+      </w:r>
+      <w:r>
+        <w:t xml:space="preserve">high </w:t>
+      </w:r>
+      <w:r>
+        <w:t>E string, to 149 on the 24</w:t>
       </w:r>
       <w:r>
         <w:rPr>
@@ -49,7 +55,39 @@
         <w:t>th</w:t>
       </w:r>
       <w:r>
-        <w:t xml:space="preserve"> fret of the high E string. In this way the string value and the fret value can be passed to the TAB program by taking the integer division and modulus of the position value respectively.</w:t>
+        <w:t xml:space="preserve"> fret of the </w:t>
+      </w:r>
+      <w:r>
+        <w:t>low</w:t>
+      </w:r>
+      <w:r>
+        <w:t xml:space="preserve"> E string. In this way the string value and the fret value can be passed to the TAB program by taking the integer division and modulus of the position value respectively.</w:t>
+      </w:r>
+    </w:p>
+    <w:p/>
+    <w:p>
+      <w:pPr>
+        <w:rPr>
+          <w:b/>
+          <w:bCs/>
+          <w:u w:val="single"/>
+        </w:rPr>
+      </w:pPr>
+      <w:r>
+        <w:rPr>
+          <w:b/>
+          <w:bCs/>
+          <w:u w:val="single"/>
+        </w:rPr>
+        <w:t>Testing:</w:t>
+      </w:r>
+    </w:p>
+    <w:p>
+      <w:r>
+        <w:t>The tab constructor was tested by running it 1 million times and</w:t>
+      </w:r>
+      <w:r>
+        <w:t xml:space="preserve"> for each iteration checking there are no duplicate fret positions in a single chord.</w:t>
       </w:r>
     </w:p>
     <w:sectPr>

</xml_diff>

<commit_message>
Updated GuitarNote to use ArrayList, also added GhostScript and tab is now printing (though not well)
</commit_message>
<xml_diff>
--- a/docs/report drafts.docx
+++ b/docs/report drafts.docx
@@ -61,7 +61,19 @@
         <w:t>low</w:t>
       </w:r>
       <w:r>
-        <w:t xml:space="preserve"> E string. In this way the string value and the fret value can be passed to the TAB program by taking the integer division and modulus of the position value respectively.</w:t>
+        <w:t xml:space="preserve"> E string. In this way the </w:t>
+      </w:r>
+      <w:r>
+        <w:t>fret</w:t>
+      </w:r>
+      <w:r>
+        <w:t xml:space="preserve"> value and the </w:t>
+      </w:r>
+      <w:r>
+        <w:t>string</w:t>
+      </w:r>
+      <w:r>
+        <w:t xml:space="preserve"> value can be passed to the TAB program by taking the integer division and modulus of the position value respectively.</w:t>
       </w:r>
     </w:p>
     <w:p/>

</xml_diff>